<commit_message>
update adv-k8s setup doc
</commit_message>
<xml_diff>
--- a/nfjs2020/adv-k8s-setup.docx
+++ b/nfjs2020/adv-k8s-setup.docx
@@ -76,7 +76,13 @@
         <w:rPr>
           <w:b/>
         </w:rPr>
-        <w:t>10</w:t>
+        <w:t>1</w:t>
+      </w:r>
+      <w:r>
+        <w:rPr>
+          <w:b/>
+        </w:rPr>
+        <w:t>1</w:t>
       </w:r>
       <w:r>
         <w:rPr>
@@ -109,12 +115,6 @@
           <w:b/>
         </w:rPr>
         <w:t>Brent Laster</w:t>
-      </w:r>
-      <w:r>
-        <w:rPr>
-          <w:b/>
-        </w:rPr>
-        <w:t xml:space="preserve"> for Tech Skills Transformations LLC</w:t>
       </w:r>
     </w:p>
     <w:bookmarkEnd w:id="0"/>
@@ -438,18 +438,13 @@
         <w:t xml:space="preserve"> </w:t>
       </w:r>
       <w:r>
-        <w:t>5</w:t>
+        <w:t>3.6</w:t>
       </w:r>
       <w:r>
         <w:t xml:space="preserve"> </w:t>
       </w:r>
-      <w:proofErr w:type="gramStart"/>
-      <w:r>
-        <w:t>gig</w:t>
-      </w:r>
-      <w:proofErr w:type="gramEnd"/>
-      <w:r>
-        <w:t xml:space="preserve"> in size, so it may take some time to download</w:t>
+      <w:r>
+        <w:t>gig in size, so it may take some time to download</w:t>
       </w:r>
       <w:r>
         <w:t xml:space="preserve"> (more on a slow connection)</w:t>
@@ -505,7 +500,7 @@
           <w:sz w:val="24"/>
           <w:szCs w:val="24"/>
         </w:rPr>
-        <w:t>a13e5ddab4e2602f42bee62a8b3ba298</w:t>
+        <w:t>8dcf5a0a559804dcf2bf4fadf84ac8bc</w:t>
       </w:r>
     </w:p>
     <w:p>
@@ -533,7 +528,7 @@
           <w:sz w:val="24"/>
           <w:szCs w:val="24"/>
         </w:rPr>
-        <w:t>9d59b1c03732966b26894becd92b1cb85cc7c980</w:t>
+        <w:t>e626c26d5b9b2427f0c1f30e60e088078c460b72</w:t>
       </w:r>
     </w:p>
     <w:p>
@@ -561,7 +556,7 @@
           <w:sz w:val="24"/>
           <w:szCs w:val="24"/>
         </w:rPr>
-        <w:t>539ff63e547de7428e5ca7560ffd89410135c2ba842b8568e7dbeb281494eb91</w:t>
+        <w:t>1ead83bc80ac02ea889cb4dab9ea2e7ee0319fd654d494ea80b737aec3e1d499</w:t>
       </w:r>
     </w:p>
     <w:p>
@@ -582,6 +577,15 @@
         </w:rPr>
         <w:t xml:space="preserve">SHA-512 Checksum: </w:t>
       </w:r>
+    </w:p>
+    <w:p>
+      <w:pPr>
+        <w:rPr>
+          <w:rFonts w:cstheme="minorHAnsi"/>
+          <w:sz w:val="24"/>
+          <w:szCs w:val="24"/>
+        </w:rPr>
+      </w:pPr>
       <w:r>
         <w:rPr>
           <w:rFonts w:cstheme="minorHAnsi"/>
@@ -589,10 +593,9 @@
           <w:sz w:val="24"/>
           <w:szCs w:val="24"/>
         </w:rPr>
-        <w:t>7236ec4fb0073365b7d885d8318ee0dc58df3bf0049f777fe417b0b381f4f9a7340769fc0314c533a36a97149b080f0a146af28d4b58efcc07730e2db49981a0</w:t>
-      </w:r>
-    </w:p>
-    <w:p/>
+        <w:t>10516814a410465d99f0b5a47ff8ef3d983ab47df32d759a02e49477efbcefcf63ed8cee56f38400c8de86ea20c291c051ea32e4792c64da8f4156c372ade040</w:t>
+      </w:r>
+    </w:p>
     <w:p>
       <w:r>
         <w:t>3</w:t>
@@ -690,21 +693,21 @@
         </w:tabs>
       </w:pPr>
       <w:r>
+        <w:tab/>
+      </w:r>
+    </w:p>
+    <w:p>
+      <w:pPr>
+        <w:rPr>
+          <w:b/>
+        </w:rPr>
+      </w:pPr>
+      <w:r>
+        <w:rPr>
+          <w:b/>
+          <w:noProof/>
+        </w:rPr>
         <w:lastRenderedPageBreak/>
-        <w:tab/>
-      </w:r>
-    </w:p>
-    <w:p>
-      <w:pPr>
-        <w:rPr>
-          <w:b/>
-        </w:rPr>
-      </w:pPr>
-      <w:r>
-        <w:rPr>
-          <w:b/>
-          <w:noProof/>
-        </w:rPr>
         <w:drawing>
           <wp:inline distT="0" distB="0" distL="0" distR="0" wp14:anchorId="43D50BD5" wp14:editId="0A3C271F">
             <wp:extent cx="2419350" cy="2353167"/>
@@ -768,29 +771,20 @@
       <w:r>
         <w:t xml:space="preserve"> </w:t>
       </w:r>
-      <w:proofErr w:type="spellStart"/>
       <w:r>
         <w:rPr>
           <w:b/>
           <w:bCs/>
         </w:rPr>
-        <w:t>h</w:t>
+        <w:t>adv-k8s2.0</w:t>
       </w:r>
       <w:r>
         <w:rPr>
           <w:b/>
           <w:bCs/>
         </w:rPr>
-        <w:t>k</w:t>
-      </w:r>
-      <w:r>
-        <w:rPr>
-          <w:b/>
-          <w:bCs/>
-        </w:rPr>
         <w:t>.ova</w:t>
       </w:r>
-      <w:proofErr w:type="spellEnd"/>
       <w:r>
         <w:t xml:space="preserve"> file.</w:t>
       </w:r>
@@ -893,6 +887,7 @@
     </w:p>
     <w:p>
       <w:r>
+        <w:lastRenderedPageBreak/>
         <w:t xml:space="preserve">4.   </w:t>
       </w:r>
       <w:r>
@@ -1103,54 +1098,54 @@
     </w:p>
     <w:p>
       <w:r>
+        <w:t>6</w:t>
+      </w:r>
+      <w:r>
+        <w:t>.  After the import is finished, you should have a VM listed in VirtualBox named</w:t>
+      </w:r>
+      <w:r>
+        <w:rPr>
+          <w:b/>
+          <w:bCs/>
+        </w:rPr>
+        <w:t xml:space="preserve"> </w:t>
+      </w:r>
+      <w:r>
+        <w:rPr>
+          <w:b/>
+          <w:bCs/>
+        </w:rPr>
+        <w:t>helm</w:t>
+      </w:r>
+      <w:r>
+        <w:rPr>
+          <w:b/>
+          <w:bCs/>
+        </w:rPr>
+        <w:t>-</w:t>
+      </w:r>
+      <w:proofErr w:type="spellStart"/>
+      <w:r>
+        <w:rPr>
+          <w:b/>
+          <w:bCs/>
+        </w:rPr>
+        <w:t>kustomize</w:t>
+      </w:r>
+      <w:proofErr w:type="spellEnd"/>
+      <w:r>
+        <w:rPr>
+          <w:b/>
+        </w:rPr>
+        <w:t>.</w:t>
+      </w:r>
+    </w:p>
+    <w:p>
+      <w:r>
+        <w:rPr>
+          <w:noProof/>
+        </w:rPr>
         <w:lastRenderedPageBreak/>
-        <w:t>6</w:t>
-      </w:r>
-      <w:r>
-        <w:t>.  After the import is finished, you should have a VM listed in VirtualBox named</w:t>
-      </w:r>
-      <w:r>
-        <w:rPr>
-          <w:b/>
-          <w:bCs/>
-        </w:rPr>
-        <w:t xml:space="preserve"> </w:t>
-      </w:r>
-      <w:r>
-        <w:rPr>
-          <w:b/>
-          <w:bCs/>
-        </w:rPr>
-        <w:t>helm</w:t>
-      </w:r>
-      <w:r>
-        <w:rPr>
-          <w:b/>
-          <w:bCs/>
-        </w:rPr>
-        <w:t>-</w:t>
-      </w:r>
-      <w:proofErr w:type="spellStart"/>
-      <w:r>
-        <w:rPr>
-          <w:b/>
-          <w:bCs/>
-        </w:rPr>
-        <w:t>kustomize</w:t>
-      </w:r>
-      <w:proofErr w:type="spellEnd"/>
-      <w:r>
-        <w:rPr>
-          <w:b/>
-        </w:rPr>
-        <w:t>.</w:t>
-      </w:r>
-    </w:p>
-    <w:p>
-      <w:r>
-        <w:rPr>
-          <w:noProof/>
-        </w:rPr>
         <w:drawing>
           <wp:inline distT="0" distB="0" distL="0" distR="0" wp14:anchorId="7BB8708D" wp14:editId="408CDFEE">
             <wp:extent cx="4302177" cy="2267406"/>
@@ -1337,7 +1332,6 @@
           <w:b/>
           <w:noProof/>
         </w:rPr>
-        <w:lastRenderedPageBreak/>
         <w:drawing>
           <wp:inline distT="0" distB="0" distL="0" distR="0" wp14:anchorId="5056EC56" wp14:editId="2789F0C5">
             <wp:extent cx="3378200" cy="2223043"/>
@@ -1394,6 +1388,7 @@
         <w:rPr>
           <w:noProof/>
         </w:rPr>
+        <w:lastRenderedPageBreak/>
         <w:drawing>
           <wp:inline distT="0" distB="0" distL="0" distR="0" wp14:anchorId="18D75912" wp14:editId="044658FB">
             <wp:extent cx="3378200" cy="2952569"/>
@@ -1582,6 +1577,7 @@
           <w:noProof/>
           <w:color w:val="000000"/>
         </w:rPr>
+        <w:lastRenderedPageBreak/>
         <w:drawing>
           <wp:inline distT="0" distB="0" distL="0" distR="0" wp14:anchorId="2689A485" wp14:editId="42F03CAB">
             <wp:extent cx="2486025" cy="1866900"/>
@@ -1670,7 +1666,6 @@
           <w:b/>
           <w:noProof/>
         </w:rPr>
-        <w:lastRenderedPageBreak/>
         <w:drawing>
           <wp:inline distT="0" distB="0" distL="0" distR="0" wp14:anchorId="49AB659E" wp14:editId="1689577C">
             <wp:extent cx="6858000" cy="3962400"/>
@@ -1809,7 +1804,6 @@
         <w:rPr>
           <w:noProof/>
         </w:rPr>
-        <w:lastRenderedPageBreak/>
         <w:drawing>
           <wp:inline distT="0" distB="0" distL="0" distR="0" wp14:anchorId="069A0F5D" wp14:editId="5F4C12E3">
             <wp:extent cx="2752766" cy="2459567"/>
@@ -1872,6 +1866,7 @@
         <w:rPr>
           <w:noProof/>
         </w:rPr>
+        <w:lastRenderedPageBreak/>
         <w:drawing>
           <wp:inline distT="0" distB="0" distL="0" distR="0" wp14:anchorId="047D7FD6" wp14:editId="5D9DE166">
             <wp:extent cx="2193139" cy="1655233"/>
@@ -2017,7 +2012,6 @@
         <w:rPr>
           <w:noProof/>
         </w:rPr>
-        <w:lastRenderedPageBreak/>
         <w:drawing>
           <wp:inline distT="0" distB="0" distL="0" distR="0" wp14:anchorId="61B6023E" wp14:editId="1E80DDD7">
             <wp:extent cx="1984836" cy="2205567"/>
@@ -2130,39 +2124,260 @@
       <w:pStyle w:val="Footer"/>
     </w:pPr>
     <w:r>
+      <w:rPr>
+        <w:noProof/>
+      </w:rPr>
+      <mc:AlternateContent>
+        <mc:Choice Requires="wpg">
+          <w:drawing>
+            <wp:anchor distT="0" distB="0" distL="114300" distR="114300" simplePos="0" relativeHeight="251661312" behindDoc="0" locked="0" layoutInCell="1" allowOverlap="1" wp14:anchorId="06FE5ABA" wp14:editId="66EB3443">
+              <wp:simplePos x="0" y="0"/>
+              <wp:positionH relativeFrom="page">
+                <wp:align>left</wp:align>
+              </wp:positionH>
+              <wp:positionV relativeFrom="bottomMargin">
+                <wp:align>center</wp:align>
+              </wp:positionV>
+              <wp:extent cx="5943600" cy="274320"/>
+              <wp:effectExtent l="0" t="0" r="0" b="0"/>
+              <wp:wrapNone/>
+              <wp:docPr id="155" name="Group 155"/>
+              <wp:cNvGraphicFramePr/>
+              <a:graphic xmlns:a="http://schemas.openxmlformats.org/drawingml/2006/main">
+                <a:graphicData uri="http://schemas.microsoft.com/office/word/2010/wordprocessingGroup">
+                  <wpg:wgp>
+                    <wpg:cNvGrpSpPr/>
+                    <wpg:grpSpPr>
+                      <a:xfrm>
+                        <a:off x="0" y="0"/>
+                        <a:ext cx="5943600" cy="274320"/>
+                        <a:chOff x="0" y="0"/>
+                        <a:chExt cx="5943600" cy="274320"/>
+                      </a:xfrm>
+                    </wpg:grpSpPr>
+                    <wps:wsp>
+                      <wps:cNvPr id="156" name="Rectangle 156"/>
+                      <wps:cNvSpPr/>
+                      <wps:spPr>
+                        <a:xfrm>
+                          <a:off x="0" y="0"/>
+                          <a:ext cx="5943600" cy="274320"/>
+                        </a:xfrm>
+                        <a:prstGeom prst="rect">
+                          <a:avLst/>
+                        </a:prstGeom>
+                        <a:solidFill>
+                          <a:schemeClr val="bg1">
+                            <a:alpha val="0"/>
+                          </a:schemeClr>
+                        </a:solidFill>
+                        <a:ln>
+                          <a:noFill/>
+                        </a:ln>
+                      </wps:spPr>
+                      <wps:style>
+                        <a:lnRef idx="2">
+                          <a:schemeClr val="accent1">
+                            <a:shade val="50000"/>
+                          </a:schemeClr>
+                        </a:lnRef>
+                        <a:fillRef idx="1">
+                          <a:schemeClr val="accent1"/>
+                        </a:fillRef>
+                        <a:effectRef idx="0">
+                          <a:schemeClr val="accent1"/>
+                        </a:effectRef>
+                        <a:fontRef idx="minor">
+                          <a:schemeClr val="lt1"/>
+                        </a:fontRef>
+                      </wps:style>
+                      <wps:bodyPr rot="0" spcFirstLastPara="0" vertOverflow="overflow" horzOverflow="overflow" vert="horz" wrap="square" lIns="91440" tIns="45720" rIns="91440" bIns="45720" numCol="1" spcCol="0" rtlCol="0" fromWordArt="0" anchor="ctr" anchorCtr="0" forceAA="0" compatLnSpc="1">
+                        <a:prstTxWarp prst="textNoShape">
+                          <a:avLst/>
+                        </a:prstTxWarp>
+                        <a:noAutofit/>
+                      </wps:bodyPr>
+                    </wps:wsp>
+                    <wps:wsp>
+                      <wps:cNvPr id="157" name="Text Box 157"/>
+                      <wps:cNvSpPr txBox="1"/>
+                      <wps:spPr>
+                        <a:xfrm>
+                          <a:off x="228600" y="0"/>
+                          <a:ext cx="5353050" cy="252730"/>
+                        </a:xfrm>
+                        <a:prstGeom prst="rect">
+                          <a:avLst/>
+                        </a:prstGeom>
+                        <a:noFill/>
+                        <a:ln w="6350">
+                          <a:noFill/>
+                        </a:ln>
+                        <a:effectLst/>
+                      </wps:spPr>
+                      <wps:style>
+                        <a:lnRef idx="0">
+                          <a:schemeClr val="accent1"/>
+                        </a:lnRef>
+                        <a:fillRef idx="0">
+                          <a:schemeClr val="accent1"/>
+                        </a:fillRef>
+                        <a:effectRef idx="0">
+                          <a:schemeClr val="accent1"/>
+                        </a:effectRef>
+                        <a:fontRef idx="minor">
+                          <a:schemeClr val="dk1"/>
+                        </a:fontRef>
+                      </wps:style>
+                      <wps:txbx>
+                        <w:txbxContent>
+                          <w:p>
+                            <w:pPr>
+                              <w:pStyle w:val="Footer"/>
+                              <w:tabs>
+                                <w:tab w:val="clear" w:pos="4680"/>
+                                <w:tab w:val="clear" w:pos="9360"/>
+                              </w:tabs>
+                              <w:rPr>
+                                <w:caps/>
+                                <w:color w:val="808080" w:themeColor="background1" w:themeShade="80"/>
+                                <w:sz w:val="20"/>
+                                <w:szCs w:val="20"/>
+                              </w:rPr>
+                            </w:pPr>
+                            <w:sdt>
+                              <w:sdtPr>
+                                <w:rPr>
+                                  <w:color w:val="808080" w:themeColor="background1" w:themeShade="80"/>
+                                  <w:sz w:val="20"/>
+                                  <w:szCs w:val="20"/>
+                                </w:rPr>
+                                <w:alias w:val="Author"/>
+                                <w:tag w:val=""/>
+                                <w:id w:val="222262587"/>
+                                <w:dataBinding w:prefixMappings="xmlns:ns0='http://purl.org/dc/elements/1.1/' xmlns:ns1='http://schemas.openxmlformats.org/package/2006/metadata/core-properties' " w:xpath="/ns1:coreProperties[1]/ns0:creator[1]" w:storeItemID="{6C3C8BC8-F283-45AE-878A-BAB7291924A1}"/>
+                                <w:text/>
+                              </w:sdtPr>
+                              <w:sdtEndPr/>
+                              <w:sdtContent>
+                                <w:r>
+                                  <w:rPr>
+                                    <w:color w:val="808080" w:themeColor="background1" w:themeShade="80"/>
+                                    <w:sz w:val="20"/>
+                                    <w:szCs w:val="20"/>
+                                  </w:rPr>
+                                  <w:t>Brent Laster</w:t>
+                                </w:r>
+                              </w:sdtContent>
+                            </w:sdt>
+                            <w:r>
+                              <w:rPr>
+                                <w:caps/>
+                                <w:color w:val="808080" w:themeColor="background1" w:themeShade="80"/>
+                                <w:sz w:val="20"/>
+                                <w:szCs w:val="20"/>
+                              </w:rPr>
+                              <w:t> </w:t>
+                            </w:r>
+                          </w:p>
+                        </w:txbxContent>
+                      </wps:txbx>
+                      <wps:bodyPr rot="0" spcFirstLastPara="0" vertOverflow="overflow" horzOverflow="overflow" vert="horz" wrap="square" lIns="0" tIns="45720" rIns="0" bIns="45720" numCol="1" spcCol="0" rtlCol="0" fromWordArt="0" anchor="t" anchorCtr="0" forceAA="0" compatLnSpc="1">
+                        <a:prstTxWarp prst="textNoShape">
+                          <a:avLst/>
+                        </a:prstTxWarp>
+                        <a:spAutoFit/>
+                      </wps:bodyPr>
+                    </wps:wsp>
+                  </wpg:wgp>
+                </a:graphicData>
+              </a:graphic>
+            </wp:anchor>
+          </w:drawing>
+        </mc:Choice>
+        <mc:Fallback>
+          <w:pict>
+            <v:group w14:anchorId="06FE5ABA" id="Group 155" o:spid="_x0000_s1027" style="position:absolute;margin-left:0;margin-top:0;width:468pt;height:21.6pt;z-index:251661312;mso-position-horizontal:left;mso-position-horizontal-relative:page;mso-position-vertical:center;mso-position-vertical-relative:bottom-margin-area" coordsize="59436,2743" o:gfxdata="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">
+              <v:rect id="Rectangle 156" o:spid="_x0000_s1028" style="position:absolute;width:59436;height:2743;visibility:visible;mso-wrap-style:square;v-text-anchor:middle" o:gfxdata="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" fillcolor="white [3212]" stroked="f" strokeweight="1pt">
+                <v:fill opacity="0"/>
+              </v:rect>
+              <v:shapetype id="_x0000_t202" coordsize="21600,21600" o:spt="202" path="m,l,21600r21600,l21600,xe">
+                <v:stroke joinstyle="miter"/>
+                <v:path gradientshapeok="t" o:connecttype="rect"/>
+              </v:shapetype>
+              <v:shape id="Text Box 157" o:spid="_x0000_s1029" type="#_x0000_t202" style="position:absolute;left:2286;width:53530;height:2527;visibility:visible;mso-wrap-style:square;v-text-anchor:top" o:gfxdata="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" filled="f" stroked="f" strokeweight=".5pt">
+                <v:textbox style="mso-fit-shape-to-text:t" inset="0,,0">
+                  <w:txbxContent>
+                    <w:p>
+                      <w:pPr>
+                        <w:pStyle w:val="Footer"/>
+                        <w:tabs>
+                          <w:tab w:val="clear" w:pos="4680"/>
+                          <w:tab w:val="clear" w:pos="9360"/>
+                        </w:tabs>
+                        <w:rPr>
+                          <w:caps/>
+                          <w:color w:val="808080" w:themeColor="background1" w:themeShade="80"/>
+                          <w:sz w:val="20"/>
+                          <w:szCs w:val="20"/>
+                        </w:rPr>
+                      </w:pPr>
+                      <w:sdt>
+                        <w:sdtPr>
+                          <w:rPr>
+                            <w:color w:val="808080" w:themeColor="background1" w:themeShade="80"/>
+                            <w:sz w:val="20"/>
+                            <w:szCs w:val="20"/>
+                          </w:rPr>
+                          <w:alias w:val="Author"/>
+                          <w:tag w:val=""/>
+                          <w:id w:val="222262587"/>
+                          <w:dataBinding w:prefixMappings="xmlns:ns0='http://purl.org/dc/elements/1.1/' xmlns:ns1='http://schemas.openxmlformats.org/package/2006/metadata/core-properties' " w:xpath="/ns1:coreProperties[1]/ns0:creator[1]" w:storeItemID="{6C3C8BC8-F283-45AE-878A-BAB7291924A1}"/>
+                          <w:text/>
+                        </w:sdtPr>
+                        <w:sdtEndPr/>
+                        <w:sdtContent>
+                          <w:r>
+                            <w:rPr>
+                              <w:color w:val="808080" w:themeColor="background1" w:themeShade="80"/>
+                              <w:sz w:val="20"/>
+                              <w:szCs w:val="20"/>
+                            </w:rPr>
+                            <w:t>Brent Laster</w:t>
+                          </w:r>
+                        </w:sdtContent>
+                      </w:sdt>
+                      <w:r>
+                        <w:rPr>
+                          <w:caps/>
+                          <w:color w:val="808080" w:themeColor="background1" w:themeShade="80"/>
+                          <w:sz w:val="20"/>
+                          <w:szCs w:val="20"/>
+                        </w:rPr>
+                        <w:t> </w:t>
+                      </w:r>
+                    </w:p>
+                  </w:txbxContent>
+                </v:textbox>
+              </v:shape>
+              <w10:wrap anchorx="page" anchory="margin"/>
+            </v:group>
+          </w:pict>
+        </mc:Fallback>
+      </mc:AlternateContent>
+    </w:r>
+    <w:r>
       <w:tab/>
       <w:t>© 20</w:t>
     </w:r>
     <w:r>
-      <w:t>2</w:t>
-    </w:r>
-    <w:r>
-      <w:t>1 Tech Skills Transformations LLC &amp;</w:t>
+      <w:t>20</w:t>
     </w:r>
     <w:r>
       <w:t xml:space="preserve"> </w:t>
     </w:r>
     <w:r>
       <w:t>Brent Laster</w:t>
-    </w:r>
-  </w:p>
-  <w:p>
-    <w:pPr>
-      <w:pStyle w:val="Footer"/>
-    </w:pPr>
-    <w:r>
-      <w:tab/>
-    </w:r>
-    <w:hyperlink r:id="rId1" w:history="1">
-      <w:r>
-        <w:rPr>
-          <w:rStyle w:val="Hyperlink"/>
-        </w:rPr>
-        <w:t>www.getskillsnow.com</w:t>
-      </w:r>
-    </w:hyperlink>
-    <w:r>
-      <w:t xml:space="preserve">  @techupskills</w:t>
     </w:r>
     <w:r>
       <w:tab/>

</xml_diff>